<commit_message>
first cleanup for intended audience
</commit_message>
<xml_diff>
--- a/Resources/install_instructions.docx
+++ b/Resources/install_instructions.docx
@@ -1,6 +1,6 @@
 
 <file path=word/document.xml><?xml version="1.0" encoding="utf-8"?>
-<w:document xmlns:wpc="http://schemas.microsoft.com/office/word/2010/wordprocessingCanvas" xmlns:cx="http://schemas.microsoft.com/office/drawing/2014/chartex" xmlns:cx1="http://schemas.microsoft.com/office/drawing/2015/9/8/chartex" xmlns:cx2="http://schemas.microsoft.com/office/drawing/2015/10/21/chartex" xmlns:cx3="http://schemas.microsoft.com/office/drawing/2016/5/9/chartex" xmlns:cx4="http://schemas.microsoft.com/office/drawing/2016/5/10/chartex" xmlns:cx5="http://schemas.microsoft.com/office/drawing/2016/5/11/chartex" xmlns:cx6="http://schemas.microsoft.com/office/drawing/2016/5/12/chartex" xmlns:cx7="http://schemas.microsoft.com/office/drawing/2016/5/13/chartex" xmlns:cx8="http://schemas.microsoft.com/office/drawing/2016/5/14/chartex" xmlns:mc="http://schemas.openxmlformats.org/markup-compatibility/2006" xmlns:aink="http://schemas.microsoft.com/office/drawing/2016/ink" xmlns:am3d="http://schemas.microsoft.com/office/drawing/2017/model3d" xmlns:o="urn:schemas-microsoft-com:office:office" xmlns:oel="http://schemas.microsoft.com/office/2019/extlst" xmlns:r="http://schemas.openxmlformats.org/officeDocument/2006/relationships" xmlns:m="http://schemas.openxmlformats.org/officeDocument/2006/math" xmlns:v="urn:schemas-microsoft-com:vml" xmlns:wp14="http://schemas.microsoft.com/office/word/2010/wordprocessingDrawing" xmlns:wp="http://schemas.openxmlformats.org/drawingml/2006/wordprocessingDrawing" xmlns:w10="urn:schemas-microsoft-com:office:word" xmlns:w="http://schemas.openxmlformats.org/wordprocessingml/2006/main" xmlns:w14="http://schemas.microsoft.com/office/word/2010/wordml" xmlns:w15="http://schemas.microsoft.com/office/word/2012/wordml" xmlns:w16cex="http://schemas.microsoft.com/office/word/2018/wordml/cex" xmlns:w16cid="http://schemas.microsoft.com/office/word/2016/wordml/cid" xmlns:w16="http://schemas.microsoft.com/office/word/2018/wordml" xmlns:w16sdtdh="http://schemas.microsoft.com/office/word/2020/wordml/sdtdatahash" xmlns:w16se="http://schemas.microsoft.com/office/word/2015/wordml/symex" xmlns:wpg="http://schemas.microsoft.com/office/word/2010/wordprocessingGroup" xmlns:wpi="http://schemas.microsoft.com/office/word/2010/wordprocessingInk" xmlns:wne="http://schemas.microsoft.com/office/word/2006/wordml" xmlns:wps="http://schemas.microsoft.com/office/word/2010/wordprocessingShape" mc:Ignorable="w14 w15 w16se w16cid w16 w16cex w16sdtdh wp14">
+<w:document xmlns:wpc="http://schemas.microsoft.com/office/word/2010/wordprocessingCanvas" xmlns:cx="http://schemas.microsoft.com/office/drawing/2014/chartex" xmlns:cx1="http://schemas.microsoft.com/office/drawing/2015/9/8/chartex" xmlns:cx2="http://schemas.microsoft.com/office/drawing/2015/10/21/chartex" xmlns:cx3="http://schemas.microsoft.com/office/drawing/2016/5/9/chartex" xmlns:cx4="http://schemas.microsoft.com/office/drawing/2016/5/10/chartex" xmlns:cx5="http://schemas.microsoft.com/office/drawing/2016/5/11/chartex" xmlns:cx6="http://schemas.microsoft.com/office/drawing/2016/5/12/chartex" xmlns:cx7="http://schemas.microsoft.com/office/drawing/2016/5/13/chartex" xmlns:cx8="http://schemas.microsoft.com/office/drawing/2016/5/14/chartex" xmlns:mc="http://schemas.openxmlformats.org/markup-compatibility/2006" xmlns:aink="http://schemas.microsoft.com/office/drawing/2016/ink" xmlns:am3d="http://schemas.microsoft.com/office/drawing/2017/model3d" xmlns:o="urn:schemas-microsoft-com:office:office" xmlns:oel="http://schemas.microsoft.com/office/2019/extlst" xmlns:r="http://schemas.openxmlformats.org/officeDocument/2006/relationships" xmlns:m="http://schemas.openxmlformats.org/officeDocument/2006/math" xmlns:v="urn:schemas-microsoft-com:vml" xmlns:wp14="http://schemas.microsoft.com/office/word/2010/wordprocessingDrawing" xmlns:wp="http://schemas.openxmlformats.org/drawingml/2006/wordprocessingDrawing" xmlns:w10="urn:schemas-microsoft-com:office:word" xmlns:w="http://schemas.openxmlformats.org/wordprocessingml/2006/main" xmlns:w14="http://schemas.microsoft.com/office/word/2010/wordml" xmlns:w15="http://schemas.microsoft.com/office/word/2012/wordml" xmlns:w16cex="http://schemas.microsoft.com/office/word/2018/wordml/cex" xmlns:w16cid="http://schemas.microsoft.com/office/word/2016/wordml/cid" xmlns:w16="http://schemas.microsoft.com/office/word/2018/wordml" xmlns:w16du="http://schemas.microsoft.com/office/word/2023/wordml/word16du" xmlns:w16sdtdh="http://schemas.microsoft.com/office/word/2020/wordml/sdtdatahash" xmlns:w16sdtfl="http://schemas.microsoft.com/office/word/2024/wordml/sdtformatlock" xmlns:w16se="http://schemas.microsoft.com/office/word/2015/wordml/symex" xmlns:wpg="http://schemas.microsoft.com/office/word/2010/wordprocessingGroup" xmlns:wpi="http://schemas.microsoft.com/office/word/2010/wordprocessingInk" xmlns:wne="http://schemas.microsoft.com/office/word/2006/wordml" xmlns:wps="http://schemas.microsoft.com/office/word/2010/wordprocessingShape" mc:Ignorable="w14 w15 w16se w16cid w16 w16cex w16sdtdh w16sdtfl w16du wp14">
   <w:body>
     <w:p>
       <w:pPr>
@@ -35,7 +35,10 @@
         <w:t xml:space="preserve">Bring a laptop with the following software installed (see installation instructions below). </w:t>
       </w:r>
       <w:r>
-        <w:t>You will need strong internet connection and more than one screen (if possible). These are both interactive workshops.</w:t>
+        <w:t>This is an</w:t>
+      </w:r>
+      <w:r>
+        <w:t xml:space="preserve"> interactive workshop.</w:t>
       </w:r>
     </w:p>
     <w:p>
@@ -63,18 +66,129 @@
         </w:numPr>
       </w:pPr>
       <w:r>
-        <w:t xml:space="preserve">Zoom </w:t>
+        <w:t xml:space="preserve">R </w:t>
+      </w:r>
+      <w:r>
+        <w:t>version: 3.6.x or newer (recommend 4.0.x)</w:t>
+      </w:r>
+    </w:p>
+    <w:p>
+      <w:pPr>
+        <w:pStyle w:val="ListParagraph"/>
+        <w:numPr>
+          <w:ilvl w:val="0"/>
+          <w:numId w:val="2"/>
+        </w:numPr>
+      </w:pPr>
+      <w:r>
+        <w:t xml:space="preserve">RStudio </w:t>
+      </w:r>
+    </w:p>
+    <w:p>
+      <w:pPr>
+        <w:pStyle w:val="ListParagraph"/>
+        <w:numPr>
+          <w:ilvl w:val="0"/>
+          <w:numId w:val="2"/>
+        </w:numPr>
+      </w:pPr>
+      <w:r>
+        <w:t>Dataset and workshop code</w:t>
+      </w:r>
+      <w:r>
+        <w:t xml:space="preserve"> </w:t>
+      </w:r>
+    </w:p>
+    <w:p>
+      <w:pPr>
+        <w:pStyle w:val="ListParagraph"/>
+        <w:numPr>
+          <w:ilvl w:val="1"/>
+          <w:numId w:val="2"/>
+        </w:numPr>
+      </w:pPr>
+      <w:r>
+        <w:t>Y</w:t>
+      </w:r>
+      <w:r>
+        <w:t xml:space="preserve">ou can download the datasets and code for this workshop from </w:t>
       </w:r>
       <w:hyperlink r:id="rId5" w:history="1">
         <w:r>
           <w:rPr>
             <w:rStyle w:val="Hyperlink"/>
           </w:rPr>
-          <w:t>http://zoom.us/</w:t>
+          <w:t>https://github.com/ocean-tracking-network/2024-biologging-class</w:t>
         </w:r>
       </w:hyperlink>
       <w:r>
         <w:t xml:space="preserve"> </w:t>
+      </w:r>
+      <w:r>
+        <w:t>.</w:t>
+      </w:r>
+    </w:p>
+    <w:p>
+      <w:pPr>
+        <w:pStyle w:val="ListParagraph"/>
+        <w:numPr>
+          <w:ilvl w:val="2"/>
+          <w:numId w:val="2"/>
+        </w:numPr>
+      </w:pPr>
+      <w:r>
+        <w:t>Select the GREEN "code" button at the top and choose "Download ZIP"</w:t>
+      </w:r>
+      <w:r>
+        <w:t>.</w:t>
+      </w:r>
+    </w:p>
+    <w:p>
+      <w:pPr>
+        <w:pStyle w:val="ListParagraph"/>
+        <w:numPr>
+          <w:ilvl w:val="2"/>
+          <w:numId w:val="2"/>
+        </w:numPr>
+      </w:pPr>
+      <w:r>
+        <w:t>Unzip the folder and move to secure location on your computer (Documents, Desktop etc.)</w:t>
+      </w:r>
+    </w:p>
+    <w:p>
+      <w:pPr>
+        <w:pStyle w:val="ListParagraph"/>
+        <w:numPr>
+          <w:ilvl w:val="2"/>
+          <w:numId w:val="2"/>
+        </w:numPr>
+      </w:pPr>
+      <w:r>
+        <w:t>Copy the folder's path and use it to set your working directly in R using `setwd('&lt;path-to-folder&gt;')`. This will be covered during the workshop.</w:t>
+      </w:r>
+    </w:p>
+    <w:p>
+      <w:pPr>
+        <w:pStyle w:val="ListParagraph"/>
+        <w:numPr>
+          <w:ilvl w:val="1"/>
+          <w:numId w:val="2"/>
+        </w:numPr>
+      </w:pPr>
+      <w:r>
+        <w:t>If you are familiar with Git and Github, feel free to clone this repository as you normally would, by running `git clone</w:t>
+      </w:r>
+      <w:r>
+        <w:t xml:space="preserve"> </w:t>
+      </w:r>
+      <w:r>
+        <w:t>https://github.com/ocean-tracking-network/2024-biologging-class</w:t>
+      </w:r>
+      <w:r>
+        <w:t>.git</w:t>
+      </w:r>
+      <w:r>
+        <w:t>` in a terminal program and following from step 3 above.</w:t>
       </w:r>
     </w:p>
     <w:p>
@@ -86,268 +200,37 @@
         </w:numPr>
       </w:pPr>
       <w:r>
-        <w:t xml:space="preserve">R </w:t>
-      </w:r>
-      <w:r>
-        <w:t>version: 3.6.x or newer (recommend 4.0.x)</w:t>
-      </w:r>
-    </w:p>
-    <w:p>
-      <w:pPr>
-        <w:pStyle w:val="ListParagraph"/>
-        <w:numPr>
-          <w:ilvl w:val="0"/>
-          <w:numId w:val="2"/>
-        </w:numPr>
-      </w:pPr>
-      <w:r>
-        <w:t xml:space="preserve">RStudio </w:t>
-      </w:r>
-    </w:p>
-    <w:p>
-      <w:pPr>
-        <w:pStyle w:val="ListParagraph"/>
-        <w:numPr>
-          <w:ilvl w:val="0"/>
-          <w:numId w:val="2"/>
-        </w:numPr>
-      </w:pPr>
-      <w:r>
-        <w:t>GDAL (V. 3.0): An open source geospatial library for manipulating spatial data. It is an external program (not an R package) and is required for non-linear interpolation of fish tracks in the ‘</w:t>
-      </w:r>
-      <w:proofErr w:type="spellStart"/>
-      <w:r>
-        <w:t>glatos</w:t>
-      </w:r>
-      <w:proofErr w:type="spellEnd"/>
-      <w:r>
-        <w:t>’ package.</w:t>
-      </w:r>
-    </w:p>
-    <w:p>
-      <w:pPr>
-        <w:pStyle w:val="ListParagraph"/>
-        <w:numPr>
-          <w:ilvl w:val="0"/>
-          <w:numId w:val="2"/>
-        </w:numPr>
-      </w:pPr>
-      <w:r>
-        <w:rPr>
-          <w:b/>
-          <w:bCs/>
-        </w:rPr>
-        <w:t>Windows users</w:t>
-      </w:r>
-      <w:r>
-        <w:rPr>
-          <w:b/>
-          <w:bCs/>
-        </w:rPr>
-        <w:t xml:space="preserve">: </w:t>
-      </w:r>
-      <w:proofErr w:type="spellStart"/>
-      <w:r>
-        <w:t>RTools</w:t>
-      </w:r>
-      <w:proofErr w:type="spellEnd"/>
-      <w:r>
-        <w:t xml:space="preserve"> (</w:t>
-      </w:r>
-      <w:r>
-        <w:t xml:space="preserve">version compatible with your R version </w:t>
-      </w:r>
-      <w:hyperlink r:id="rId6" w:history="1">
-        <w:r>
-          <w:rPr>
-            <w:rStyle w:val="Hyperlink"/>
-          </w:rPr>
-          <w:t>https://cran.r-project.org/bin/windows/Rtools/</w:t>
-        </w:r>
-      </w:hyperlink>
-      <w:r>
-        <w:t xml:space="preserve">): A collection of resources for building R packages. It is an external program (not an R package) and is required to install the </w:t>
-      </w:r>
-      <w:proofErr w:type="spellStart"/>
-      <w:r>
-        <w:t>glatos</w:t>
-      </w:r>
-      <w:proofErr w:type="spellEnd"/>
-      <w:r>
-        <w:t xml:space="preserve"> R package from </w:t>
-      </w:r>
-      <w:r>
-        <w:t>GitHub</w:t>
-      </w:r>
-      <w:r>
-        <w:t>.</w:t>
-      </w:r>
-    </w:p>
-    <w:p>
-      <w:pPr>
-        <w:pStyle w:val="ListParagraph"/>
-        <w:numPr>
-          <w:ilvl w:val="0"/>
-          <w:numId w:val="2"/>
-        </w:numPr>
-      </w:pPr>
-      <w:r>
-        <w:t>Dataset and workshop code</w:t>
+        <w:t xml:space="preserve">Various R packages, provided on the Setup </w:t>
+      </w:r>
+      <w:r>
+        <w:t>page</w:t>
       </w:r>
       <w:r>
         <w:t xml:space="preserve"> </w:t>
       </w:r>
-    </w:p>
-    <w:p>
-      <w:pPr>
-        <w:pStyle w:val="ListParagraph"/>
-        <w:numPr>
-          <w:ilvl w:val="1"/>
-          <w:numId w:val="2"/>
-        </w:numPr>
-      </w:pPr>
-      <w:r>
-        <w:t>Y</w:t>
-      </w:r>
-      <w:r>
-        <w:t xml:space="preserve">ou can download the datasets and code for this workshop from </w:t>
-      </w:r>
-      <w:hyperlink r:id="rId7" w:history="1">
-        <w:r>
-          <w:rPr>
-            <w:rStyle w:val="Hyperlink"/>
-          </w:rPr>
-          <w:t>https://[workshop-git-URL]</w:t>
-        </w:r>
-      </w:hyperlink>
-      <w:r>
-        <w:t xml:space="preserve"> </w:t>
-      </w:r>
-      <w:r>
-        <w:t>.</w:t>
-      </w:r>
-    </w:p>
-    <w:p>
-      <w:pPr>
-        <w:pStyle w:val="ListParagraph"/>
-        <w:numPr>
-          <w:ilvl w:val="2"/>
-          <w:numId w:val="2"/>
-        </w:numPr>
-      </w:pPr>
-      <w:r>
-        <w:t>Select the GREEN "code" button at the top and choose "Download ZIP"</w:t>
-      </w:r>
-      <w:r>
-        <w:t>.</w:t>
-      </w:r>
-    </w:p>
-    <w:p>
-      <w:pPr>
-        <w:pStyle w:val="ListParagraph"/>
-        <w:numPr>
-          <w:ilvl w:val="2"/>
-          <w:numId w:val="2"/>
-        </w:numPr>
-      </w:pPr>
-      <w:r>
-        <w:t>Unzip the folder and move to secure location on your computer (Documents, Desktop etc.)</w:t>
-      </w:r>
-    </w:p>
-    <w:p>
-      <w:pPr>
-        <w:pStyle w:val="ListParagraph"/>
-        <w:numPr>
-          <w:ilvl w:val="2"/>
-          <w:numId w:val="2"/>
-        </w:numPr>
-      </w:pPr>
-      <w:r>
-        <w:t>Copy the folder's path and use it to set your working directly in R using `</w:t>
-      </w:r>
-      <w:proofErr w:type="spellStart"/>
-      <w:r>
-        <w:t>setwd</w:t>
-      </w:r>
-      <w:proofErr w:type="spellEnd"/>
-      <w:r>
-        <w:t>('&lt;path-to-folder&gt;')`. This will be covered during the workshop.</w:t>
-      </w:r>
-    </w:p>
-    <w:p>
-      <w:pPr>
-        <w:pStyle w:val="ListParagraph"/>
-        <w:numPr>
-          <w:ilvl w:val="1"/>
-          <w:numId w:val="2"/>
-        </w:numPr>
-      </w:pPr>
-      <w:r>
-        <w:t xml:space="preserve">If you are familiar with Git and </w:t>
-      </w:r>
-      <w:proofErr w:type="spellStart"/>
-      <w:r>
-        <w:t>Github</w:t>
-      </w:r>
-      <w:proofErr w:type="spellEnd"/>
-      <w:r>
-        <w:t xml:space="preserve">, feel free to clone this repository as you normally would, by running `git clone </w:t>
-      </w:r>
-      <w:r>
-        <w:t>[workshop-git-URL]</w:t>
-      </w:r>
-      <w:r>
-        <w:t>.git</w:t>
-      </w:r>
-      <w:r>
-        <w:t>` in a terminal program and following from step 3 above.</w:t>
-      </w:r>
-    </w:p>
-    <w:p>
-      <w:pPr>
-        <w:pStyle w:val="ListParagraph"/>
-        <w:numPr>
-          <w:ilvl w:val="0"/>
-          <w:numId w:val="2"/>
-        </w:numPr>
-      </w:pPr>
-      <w:r>
-        <w:t xml:space="preserve">Various R packages, provided on the Setup </w:t>
-      </w:r>
-      <w:r>
-        <w:t>page</w:t>
-      </w:r>
-      <w:r>
-        <w:t xml:space="preserve"> </w:t>
-      </w:r>
       <w:r>
         <w:t>of</w:t>
       </w:r>
       <w:r>
-        <w:t xml:space="preserve"> the workshop website </w:t>
-      </w:r>
-      <w:r>
-        <w:t xml:space="preserve">(link provided in the Eventbrite prior to the first day of the workshop) </w:t>
-      </w:r>
-      <w:r>
-        <w:t>and also in the `</w:t>
-      </w:r>
-      <w:proofErr w:type="spellStart"/>
+        <w:t xml:space="preserve"> the workshop website and also in the `</w:t>
+      </w:r>
       <w:r>
         <w:t>S</w:t>
       </w:r>
       <w:r>
-        <w:t>etup.R</w:t>
-      </w:r>
-      <w:proofErr w:type="spellEnd"/>
-      <w:r>
-        <w:t xml:space="preserve">` file provided on the workshop GitHub, which you have </w:t>
+        <w:t xml:space="preserve">etup.R` file provided on the workshop GitHub, which you have </w:t>
       </w:r>
       <w:r>
         <w:t xml:space="preserve">just </w:t>
       </w:r>
       <w:r>
-        <w:t xml:space="preserve">downloaded in step 5. </w:t>
+        <w:t xml:space="preserve">downloaded in step </w:t>
+      </w:r>
+      <w:r>
+        <w:t>3</w:t>
+      </w:r>
+      <w:r>
+        <w:t xml:space="preserve">. </w:t>
       </w:r>
     </w:p>
     <w:p/>
@@ -356,7 +239,6 @@
         <w:pStyle w:val="Heading1"/>
       </w:pPr>
       <w:r>
-        <w:lastRenderedPageBreak/>
         <w:t>Instructions for installing R:</w:t>
       </w:r>
     </w:p>
@@ -371,7 +253,7 @@
       <w:r>
         <w:t xml:space="preserve">Point your browser to </w:t>
       </w:r>
-      <w:hyperlink r:id="rId8" w:history="1">
+      <w:hyperlink r:id="rId6" w:history="1">
         <w:r>
           <w:rPr>
             <w:rStyle w:val="Hyperlink"/>
@@ -380,7 +262,13 @@
         </w:r>
       </w:hyperlink>
       <w:r>
-        <w:t xml:space="preserve">  and select one of the mirrors for the USA.</w:t>
+        <w:t xml:space="preserve">  and select one of the mirrors for the USA</w:t>
+      </w:r>
+      <w:r>
+        <w:t>/Canada</w:t>
+      </w:r>
+      <w:r>
+        <w:t>.</w:t>
       </w:r>
     </w:p>
     <w:p>
@@ -440,6 +328,7 @@
         </w:numPr>
       </w:pPr>
       <w:r>
+        <w:lastRenderedPageBreak/>
         <w:t>After install finishes, you should be able to open a R command line terminal by selecting the icon in Windows, or through Launchpad in MacOS.</w:t>
       </w:r>
     </w:p>
@@ -463,7 +352,7 @@
       <w:r>
         <w:t xml:space="preserve">Point your browser to </w:t>
       </w:r>
-      <w:hyperlink r:id="rId9" w:history="1">
+      <w:hyperlink r:id="rId7" w:history="1">
         <w:r>
           <w:rPr>
             <w:rStyle w:val="Hyperlink"/>
@@ -497,1088 +386,6 @@
       </w:pPr>
       <w:r>
         <w:t>Once RStudio has finished installing, click on the program icon. RStudio should open with an active R console.</w:t>
-      </w:r>
-    </w:p>
-    <w:p>
-      <w:pPr>
-        <w:pStyle w:val="Heading1"/>
-      </w:pPr>
-      <w:r>
-        <w:t>Instructions for installing GDAL</w:t>
-      </w:r>
-    </w:p>
-    <w:p>
-      <w:r>
-        <w:t xml:space="preserve">First, check if you already have GDAL installed. </w:t>
-      </w:r>
-      <w:r>
-        <w:t xml:space="preserve">In RStudio, run </w:t>
-      </w:r>
-    </w:p>
-    <w:p>
-      <w:pPr>
-        <w:ind w:firstLine="720"/>
-        <w:rPr>
-          <w:rFonts w:ascii="Consolas" w:hAnsi="Consolas"/>
-          <w:b/>
-          <w:bCs/>
-          <w:sz w:val="18"/>
-          <w:szCs w:val="18"/>
-        </w:rPr>
-      </w:pPr>
-      <w:proofErr w:type="spellStart"/>
-      <w:r>
-        <w:rPr>
-          <w:rFonts w:ascii="Consolas" w:hAnsi="Consolas"/>
-          <w:b/>
-          <w:bCs/>
-          <w:sz w:val="18"/>
-          <w:szCs w:val="18"/>
-        </w:rPr>
-        <w:t>install.packages</w:t>
-      </w:r>
-      <w:proofErr w:type="spellEnd"/>
-      <w:r>
-        <w:rPr>
-          <w:rFonts w:ascii="Consolas" w:hAnsi="Consolas"/>
-          <w:b/>
-          <w:bCs/>
-          <w:sz w:val="18"/>
-          <w:szCs w:val="18"/>
-        </w:rPr>
-        <w:t>('</w:t>
-      </w:r>
-      <w:proofErr w:type="spellStart"/>
-      <w:r>
-        <w:rPr>
-          <w:rFonts w:ascii="Consolas" w:hAnsi="Consolas"/>
-          <w:b/>
-          <w:bCs/>
-          <w:sz w:val="18"/>
-          <w:szCs w:val="18"/>
-        </w:rPr>
-        <w:t>rgdal</w:t>
-      </w:r>
-      <w:proofErr w:type="spellEnd"/>
-      <w:r>
-        <w:rPr>
-          <w:rFonts w:ascii="Consolas" w:hAnsi="Consolas"/>
-          <w:b/>
-          <w:bCs/>
-          <w:sz w:val="18"/>
-          <w:szCs w:val="18"/>
-        </w:rPr>
-        <w:t>')</w:t>
-      </w:r>
-    </w:p>
-    <w:p>
-      <w:pPr>
-        <w:ind w:left="720"/>
-        <w:rPr>
-          <w:b/>
-          <w:bCs/>
-        </w:rPr>
-      </w:pPr>
-      <w:r>
-        <w:rPr>
-          <w:rFonts w:ascii="Consolas" w:hAnsi="Consolas"/>
-          <w:b/>
-          <w:bCs/>
-          <w:sz w:val="18"/>
-          <w:szCs w:val="18"/>
-        </w:rPr>
-        <w:t>library(</w:t>
-      </w:r>
-      <w:proofErr w:type="spellStart"/>
-      <w:r>
-        <w:rPr>
-          <w:rFonts w:ascii="Consolas" w:hAnsi="Consolas"/>
-          <w:b/>
-          <w:bCs/>
-          <w:sz w:val="18"/>
-          <w:szCs w:val="18"/>
-        </w:rPr>
-        <w:t>rgdal</w:t>
-      </w:r>
-      <w:proofErr w:type="spellEnd"/>
-      <w:r>
-        <w:rPr>
-          <w:rFonts w:ascii="Consolas" w:hAnsi="Consolas"/>
-          <w:b/>
-          <w:bCs/>
-          <w:sz w:val="18"/>
-          <w:szCs w:val="18"/>
-        </w:rPr>
-        <w:t>)</w:t>
-      </w:r>
-    </w:p>
-    <w:p>
-      <w:pPr>
-        <w:ind w:left="720"/>
-        <w:rPr>
-          <w:b/>
-          <w:bCs/>
-        </w:rPr>
-      </w:pPr>
-      <w:proofErr w:type="spellStart"/>
-      <w:r>
-        <w:rPr>
-          <w:rFonts w:ascii="Consolas" w:eastAsia="Times New Roman" w:hAnsi="Consolas" w:cs="Courier New"/>
-          <w:b/>
-          <w:bCs/>
-          <w:color w:val="1D1C1D"/>
-          <w:sz w:val="18"/>
-          <w:szCs w:val="18"/>
-          <w:lang w:eastAsia="en-CA"/>
-        </w:rPr>
-        <w:t>rgdal</w:t>
-      </w:r>
-      <w:proofErr w:type="spellEnd"/>
-      <w:r>
-        <w:rPr>
-          <w:rFonts w:ascii="Consolas" w:eastAsia="Times New Roman" w:hAnsi="Consolas" w:cs="Courier New"/>
-          <w:b/>
-          <w:bCs/>
-          <w:color w:val="1D1C1D"/>
-          <w:sz w:val="18"/>
-          <w:szCs w:val="18"/>
-          <w:lang w:eastAsia="en-CA"/>
-        </w:rPr>
-        <w:t>::</w:t>
-      </w:r>
-      <w:proofErr w:type="spellStart"/>
-      <w:r>
-        <w:rPr>
-          <w:rFonts w:ascii="Consolas" w:eastAsia="Times New Roman" w:hAnsi="Consolas" w:cs="Courier New"/>
-          <w:b/>
-          <w:bCs/>
-          <w:color w:val="1D1C1D"/>
-          <w:sz w:val="18"/>
-          <w:szCs w:val="18"/>
-          <w:lang w:eastAsia="en-CA"/>
-        </w:rPr>
-        <w:t>getGDALVersionInfo</w:t>
-      </w:r>
-      <w:proofErr w:type="spellEnd"/>
-      <w:r>
-        <w:rPr>
-          <w:rFonts w:ascii="Consolas" w:eastAsia="Times New Roman" w:hAnsi="Consolas" w:cs="Courier New"/>
-          <w:b/>
-          <w:bCs/>
-          <w:color w:val="1D1C1D"/>
-          <w:sz w:val="18"/>
-          <w:szCs w:val="18"/>
-          <w:lang w:eastAsia="en-CA"/>
-        </w:rPr>
-        <w:t>()</w:t>
-      </w:r>
-    </w:p>
-    <w:p>
-      <w:pPr>
-        <w:tabs>
-          <w:tab w:val="left" w:pos="916"/>
-          <w:tab w:val="left" w:pos="1832"/>
-          <w:tab w:val="left" w:pos="2748"/>
-          <w:tab w:val="left" w:pos="3664"/>
-          <w:tab w:val="left" w:pos="4580"/>
-          <w:tab w:val="left" w:pos="5496"/>
-          <w:tab w:val="left" w:pos="6412"/>
-          <w:tab w:val="left" w:pos="7328"/>
-          <w:tab w:val="left" w:pos="8244"/>
-          <w:tab w:val="left" w:pos="9160"/>
-          <w:tab w:val="left" w:pos="10076"/>
-          <w:tab w:val="left" w:pos="10992"/>
-          <w:tab w:val="left" w:pos="11908"/>
-          <w:tab w:val="left" w:pos="12824"/>
-          <w:tab w:val="left" w:pos="13740"/>
-          <w:tab w:val="left" w:pos="14656"/>
-        </w:tabs>
-        <w:spacing w:before="60" w:after="60" w:line="240" w:lineRule="auto"/>
-        <w:rPr>
-          <w:rFonts w:eastAsia="Times New Roman" w:cstheme="minorHAnsi"/>
-          <w:color w:val="1D1C1D"/>
-          <w:lang w:eastAsia="en-CA"/>
-        </w:rPr>
-      </w:pPr>
-      <w:r>
-        <w:rPr>
-          <w:rFonts w:eastAsia="Times New Roman" w:cstheme="minorHAnsi"/>
-          <w:color w:val="1D1C1D"/>
-          <w:lang w:eastAsia="en-CA"/>
-        </w:rPr>
-        <w:t>If the result is similar to this, you are done.</w:t>
-      </w:r>
-    </w:p>
-    <w:p>
-      <w:pPr>
-        <w:tabs>
-          <w:tab w:val="left" w:pos="916"/>
-          <w:tab w:val="left" w:pos="1832"/>
-          <w:tab w:val="left" w:pos="2748"/>
-          <w:tab w:val="left" w:pos="3664"/>
-          <w:tab w:val="left" w:pos="4580"/>
-          <w:tab w:val="left" w:pos="5496"/>
-          <w:tab w:val="left" w:pos="6412"/>
-          <w:tab w:val="left" w:pos="7328"/>
-          <w:tab w:val="left" w:pos="8244"/>
-          <w:tab w:val="left" w:pos="9160"/>
-          <w:tab w:val="left" w:pos="10076"/>
-          <w:tab w:val="left" w:pos="10992"/>
-          <w:tab w:val="left" w:pos="11908"/>
-          <w:tab w:val="left" w:pos="12824"/>
-          <w:tab w:val="left" w:pos="13740"/>
-          <w:tab w:val="left" w:pos="14656"/>
-        </w:tabs>
-        <w:spacing w:before="60" w:after="60" w:line="240" w:lineRule="auto"/>
-        <w:rPr>
-          <w:rFonts w:ascii="Consolas" w:eastAsia="Times New Roman" w:hAnsi="Consolas" w:cs="Courier New"/>
-          <w:b/>
-          <w:bCs/>
-          <w:color w:val="1D1C1D"/>
-          <w:sz w:val="18"/>
-          <w:szCs w:val="18"/>
-          <w:lang w:eastAsia="en-CA"/>
-        </w:rPr>
-      </w:pPr>
-      <w:r>
-        <w:rPr>
-          <w:rFonts w:eastAsia="Times New Roman" w:cstheme="minorHAnsi"/>
-          <w:color w:val="1D1C1D"/>
-          <w:lang w:eastAsia="en-CA"/>
-        </w:rPr>
-        <w:tab/>
-      </w:r>
-      <w:r>
-        <w:rPr>
-          <w:rFonts w:ascii="Consolas" w:eastAsia="Times New Roman" w:hAnsi="Consolas" w:cs="Courier New"/>
-          <w:b/>
-          <w:bCs/>
-          <w:color w:val="1D1C1D"/>
-          <w:sz w:val="18"/>
-          <w:szCs w:val="18"/>
-          <w:lang w:eastAsia="en-CA"/>
-        </w:rPr>
-        <w:t>[1] "GDAL 3.2.1, released 2020/12/29"</w:t>
-      </w:r>
-    </w:p>
-    <w:p>
-      <w:r>
-        <w:t>Otherwise, a warning message will indicate that something went wrong</w:t>
-      </w:r>
-      <w:r>
-        <w:t xml:space="preserve"> and you should </w:t>
-      </w:r>
-      <w:r>
-        <w:t>follow</w:t>
-      </w:r>
-      <w:r>
-        <w:t xml:space="preserve"> the i</w:t>
-      </w:r>
-      <w:r>
-        <w:t>nstructions below for your operating system.</w:t>
-      </w:r>
-    </w:p>
-    <w:p>
-      <w:pPr>
-        <w:pStyle w:val="Heading2"/>
-      </w:pPr>
-      <w:r>
-        <w:t>Windows operating system</w:t>
-      </w:r>
-    </w:p>
-    <w:p/>
-    <w:p>
-      <w:r>
-        <w:t xml:space="preserve">The easiest method for installing GDAL on windows is to download and install the OSGeo4W software package. OSGeo4W is a binary distribution of a set of open source geospatial software for Windows operating system. In addition to GDAL libraries, OSGeo4W includes QGIS and GRASS software and many other useful packages. A complete install of OSGeo4W will consume a substantial portion of hard drive space. However, only GDAL is required for the GLATOS workshop and may be selected from a list of </w:t>
-      </w:r>
-      <w:r>
-        <w:lastRenderedPageBreak/>
-        <w:t xml:space="preserve">packages included in OSGeo4W when installing. Choose “Express Desktop Install” and accept all defaults except uncheck boxes for QGIS and OPEN GIS, when prompted to only install GDAL. Please see installation instructions at </w:t>
-      </w:r>
-      <w:hyperlink r:id="rId10" w:history="1">
-        <w:r>
-          <w:rPr>
-            <w:rStyle w:val="Hyperlink"/>
-          </w:rPr>
-          <w:t>https://trac.osgeo.org/osgeo4w</w:t>
-        </w:r>
-      </w:hyperlink>
-      <w:r>
-        <w:t xml:space="preserve"> . The “Quick Start for OSGeo4W Users” section summarizes the installation instructions and provides links to download the installer for Windows operating system. Please note that the OSGeo4W installer requires internet access during the install process. After installation, test by opening Command Prompt, type </w:t>
-      </w:r>
-      <w:proofErr w:type="spellStart"/>
-      <w:r>
-        <w:rPr>
-          <w:rFonts w:ascii="Times New Roman" w:hAnsi="Times New Roman" w:cs="Times New Roman"/>
-          <w:b/>
-          <w:bCs/>
-        </w:rPr>
-        <w:t>gdalinfo</w:t>
-      </w:r>
-      <w:proofErr w:type="spellEnd"/>
-      <w:r>
-        <w:rPr>
-          <w:rFonts w:ascii="Times New Roman" w:hAnsi="Times New Roman" w:cs="Times New Roman"/>
-          <w:b/>
-          <w:bCs/>
-        </w:rPr>
-        <w:t xml:space="preserve"> -</w:t>
-      </w:r>
-      <w:r>
-        <w:rPr>
-          <w:rFonts w:ascii="Times New Roman" w:hAnsi="Times New Roman" w:cs="Times New Roman"/>
-          <w:b/>
-          <w:bCs/>
-        </w:rPr>
-        <w:t>-</w:t>
-      </w:r>
-      <w:r>
-        <w:rPr>
-          <w:rFonts w:ascii="Times New Roman" w:hAnsi="Times New Roman" w:cs="Times New Roman"/>
-          <w:b/>
-          <w:bCs/>
-        </w:rPr>
-        <w:t>version</w:t>
-      </w:r>
-      <w:r>
-        <w:t xml:space="preserve"> and hit enter. If no version number is returned, then GDAL needs be added to the system Path variable. To do this, open System Properties (enter “system environment variables” in the windows search box and selected “Edit the system environment variables”) and select the box named “Environment Variables”. In the “System Variables” box, click “Path” in the “Variable” column, then click “Edit” and then “New”. Add (type or paste) the full path to the OSGeo4W binaries folder (e.g., C:\OSGeo4W64\bin). Click OK and OK again to close the Environment Variables window. Test again in </w:t>
-      </w:r>
-      <w:r>
-        <w:t>in RStudio:</w:t>
-      </w:r>
-    </w:p>
-    <w:p>
-      <w:pPr>
-        <w:ind w:firstLine="720"/>
-        <w:rPr>
-          <w:rFonts w:ascii="Consolas" w:hAnsi="Consolas"/>
-          <w:b/>
-          <w:bCs/>
-          <w:sz w:val="18"/>
-          <w:szCs w:val="18"/>
-        </w:rPr>
-      </w:pPr>
-      <w:proofErr w:type="spellStart"/>
-      <w:r>
-        <w:rPr>
-          <w:rFonts w:ascii="Consolas" w:hAnsi="Consolas"/>
-          <w:b/>
-          <w:bCs/>
-          <w:sz w:val="18"/>
-          <w:szCs w:val="18"/>
-        </w:rPr>
-        <w:t>install.packages</w:t>
-      </w:r>
-      <w:proofErr w:type="spellEnd"/>
-      <w:r>
-        <w:rPr>
-          <w:rFonts w:ascii="Consolas" w:hAnsi="Consolas"/>
-          <w:b/>
-          <w:bCs/>
-          <w:sz w:val="18"/>
-          <w:szCs w:val="18"/>
-        </w:rPr>
-        <w:t>('</w:t>
-      </w:r>
-      <w:proofErr w:type="spellStart"/>
-      <w:r>
-        <w:rPr>
-          <w:rFonts w:ascii="Consolas" w:hAnsi="Consolas"/>
-          <w:b/>
-          <w:bCs/>
-          <w:sz w:val="18"/>
-          <w:szCs w:val="18"/>
-        </w:rPr>
-        <w:t>rgdal</w:t>
-      </w:r>
-      <w:proofErr w:type="spellEnd"/>
-      <w:r>
-        <w:rPr>
-          <w:rFonts w:ascii="Consolas" w:hAnsi="Consolas"/>
-          <w:b/>
-          <w:bCs/>
-          <w:sz w:val="18"/>
-          <w:szCs w:val="18"/>
-        </w:rPr>
-        <w:t>')</w:t>
-      </w:r>
-    </w:p>
-    <w:p>
-      <w:pPr>
-        <w:ind w:left="720"/>
-        <w:rPr>
-          <w:b/>
-          <w:bCs/>
-        </w:rPr>
-      </w:pPr>
-      <w:r>
-        <w:rPr>
-          <w:rFonts w:ascii="Consolas" w:hAnsi="Consolas"/>
-          <w:b/>
-          <w:bCs/>
-          <w:sz w:val="18"/>
-          <w:szCs w:val="18"/>
-        </w:rPr>
-        <w:t>library(</w:t>
-      </w:r>
-      <w:proofErr w:type="spellStart"/>
-      <w:r>
-        <w:rPr>
-          <w:rFonts w:ascii="Consolas" w:hAnsi="Consolas"/>
-          <w:b/>
-          <w:bCs/>
-          <w:sz w:val="18"/>
-          <w:szCs w:val="18"/>
-        </w:rPr>
-        <w:t>rgdal</w:t>
-      </w:r>
-      <w:proofErr w:type="spellEnd"/>
-      <w:r>
-        <w:rPr>
-          <w:rFonts w:ascii="Consolas" w:hAnsi="Consolas"/>
-          <w:b/>
-          <w:bCs/>
-          <w:sz w:val="18"/>
-          <w:szCs w:val="18"/>
-        </w:rPr>
-        <w:t>)</w:t>
-      </w:r>
-    </w:p>
-    <w:p>
-      <w:pPr>
-        <w:ind w:left="720"/>
-        <w:rPr>
-          <w:b/>
-          <w:bCs/>
-        </w:rPr>
-      </w:pPr>
-      <w:proofErr w:type="spellStart"/>
-      <w:r>
-        <w:rPr>
-          <w:rFonts w:ascii="Consolas" w:eastAsia="Times New Roman" w:hAnsi="Consolas" w:cs="Courier New"/>
-          <w:b/>
-          <w:bCs/>
-          <w:color w:val="1D1C1D"/>
-          <w:sz w:val="18"/>
-          <w:szCs w:val="18"/>
-          <w:lang w:eastAsia="en-CA"/>
-        </w:rPr>
-        <w:t>rgdal</w:t>
-      </w:r>
-      <w:proofErr w:type="spellEnd"/>
-      <w:r>
-        <w:rPr>
-          <w:rFonts w:ascii="Consolas" w:eastAsia="Times New Roman" w:hAnsi="Consolas" w:cs="Courier New"/>
-          <w:b/>
-          <w:bCs/>
-          <w:color w:val="1D1C1D"/>
-          <w:sz w:val="18"/>
-          <w:szCs w:val="18"/>
-          <w:lang w:eastAsia="en-CA"/>
-        </w:rPr>
-        <w:t>::</w:t>
-      </w:r>
-      <w:proofErr w:type="spellStart"/>
-      <w:r>
-        <w:rPr>
-          <w:rFonts w:ascii="Consolas" w:eastAsia="Times New Roman" w:hAnsi="Consolas" w:cs="Courier New"/>
-          <w:b/>
-          <w:bCs/>
-          <w:color w:val="1D1C1D"/>
-          <w:sz w:val="18"/>
-          <w:szCs w:val="18"/>
-          <w:lang w:eastAsia="en-CA"/>
-        </w:rPr>
-        <w:t>getGDALVersionInfo</w:t>
-      </w:r>
-      <w:proofErr w:type="spellEnd"/>
-      <w:r>
-        <w:rPr>
-          <w:rFonts w:ascii="Consolas" w:eastAsia="Times New Roman" w:hAnsi="Consolas" w:cs="Courier New"/>
-          <w:b/>
-          <w:bCs/>
-          <w:color w:val="1D1C1D"/>
-          <w:sz w:val="18"/>
-          <w:szCs w:val="18"/>
-          <w:lang w:eastAsia="en-CA"/>
-        </w:rPr>
-        <w:t>()</w:t>
-      </w:r>
-    </w:p>
-    <w:p>
-      <w:pPr>
-        <w:pStyle w:val="Heading2"/>
-      </w:pPr>
-      <w:r>
-        <w:t>Mac operating system</w:t>
-      </w:r>
-    </w:p>
-    <w:p>
-      <w:pPr>
-        <w:rPr>
-          <w:b/>
-          <w:bCs/>
-        </w:rPr>
-      </w:pPr>
-    </w:p>
-    <w:p>
-      <w:r>
-        <w:t xml:space="preserve">On Mac, you will have to install the GDAL framework from an independent developer (a trusted source). Go to </w:t>
-      </w:r>
-      <w:hyperlink r:id="rId11" w:history="1">
-        <w:r>
-          <w:rPr>
-            <w:rStyle w:val="Hyperlink"/>
-          </w:rPr>
-          <w:t>http://www.kyngchaos.com/software/frameworks</w:t>
-        </w:r>
-      </w:hyperlink>
-      <w:r>
-        <w:t xml:space="preserve">  and install the </w:t>
-      </w:r>
-      <w:r>
-        <w:rPr>
-          <w:b/>
-          <w:bCs/>
-        </w:rPr>
-        <w:t>GDAL complete</w:t>
-      </w:r>
-      <w:r>
-        <w:t xml:space="preserve"> </w:t>
-      </w:r>
-      <w:r>
-        <w:t>framework</w:t>
-      </w:r>
-      <w:r>
-        <w:t xml:space="preserve"> for your software version.</w:t>
-      </w:r>
-    </w:p>
-    <w:p>
-      <w:r>
-        <w:t>Because these are coming from an independent developer, you may see the following message when installing frameworks:</w:t>
-      </w:r>
-    </w:p>
-    <w:p>
-      <w:r>
-        <w:t>“[Name].pkg can’t be opened because it is from an unidentified developer.”</w:t>
-      </w:r>
-    </w:p>
-    <w:p>
-      <w:r>
-        <w:t>Once you see this message, go to your general security setting tab (System Preferences/Security &amp; Privacy/General) and at the bottom you will see</w:t>
-      </w:r>
-    </w:p>
-    <w:p>
-      <w:r>
-        <w:t>“[Name].pkg was blocked from opening because it is from an unidentified developer.”</w:t>
-      </w:r>
-    </w:p>
-    <w:p>
-      <w:r>
-        <w:t xml:space="preserve">Select “Open Anyway” and follow the command prompts. This will likely need to be done for each installation. Once you have completed step 6, open Terminal (Applications/Utilities/Terminal) and enter </w:t>
-      </w:r>
-      <w:r>
-        <w:rPr>
-          <w:rFonts w:ascii="Times New Roman" w:hAnsi="Times New Roman" w:cs="Times New Roman"/>
-          <w:b/>
-          <w:bCs/>
-        </w:rPr>
-        <w:t>export PATH=/Library/Frameworks/</w:t>
-      </w:r>
-      <w:proofErr w:type="spellStart"/>
-      <w:r>
-        <w:rPr>
-          <w:rFonts w:ascii="Times New Roman" w:hAnsi="Times New Roman" w:cs="Times New Roman"/>
-          <w:b/>
-          <w:bCs/>
-        </w:rPr>
-        <w:t>GDAL.framework</w:t>
-      </w:r>
-      <w:proofErr w:type="spellEnd"/>
-      <w:r>
-        <w:rPr>
-          <w:rFonts w:ascii="Times New Roman" w:hAnsi="Times New Roman" w:cs="Times New Roman"/>
-          <w:b/>
-          <w:bCs/>
-        </w:rPr>
-        <w:t>/Programs:$PATH</w:t>
-      </w:r>
-      <w:r>
-        <w:t xml:space="preserve"> To check that the installation was successful, </w:t>
-      </w:r>
-      <w:r>
-        <w:t>rerun in RStudio:</w:t>
-      </w:r>
-    </w:p>
-    <w:p>
-      <w:pPr>
-        <w:ind w:firstLine="720"/>
-        <w:rPr>
-          <w:rFonts w:ascii="Consolas" w:hAnsi="Consolas"/>
-          <w:b/>
-          <w:bCs/>
-          <w:sz w:val="18"/>
-          <w:szCs w:val="18"/>
-        </w:rPr>
-      </w:pPr>
-      <w:proofErr w:type="spellStart"/>
-      <w:r>
-        <w:rPr>
-          <w:rFonts w:ascii="Consolas" w:hAnsi="Consolas"/>
-          <w:b/>
-          <w:bCs/>
-          <w:sz w:val="18"/>
-          <w:szCs w:val="18"/>
-        </w:rPr>
-        <w:t>install.packages</w:t>
-      </w:r>
-      <w:proofErr w:type="spellEnd"/>
-      <w:r>
-        <w:rPr>
-          <w:rFonts w:ascii="Consolas" w:hAnsi="Consolas"/>
-          <w:b/>
-          <w:bCs/>
-          <w:sz w:val="18"/>
-          <w:szCs w:val="18"/>
-        </w:rPr>
-        <w:t>('</w:t>
-      </w:r>
-      <w:proofErr w:type="spellStart"/>
-      <w:r>
-        <w:rPr>
-          <w:rFonts w:ascii="Consolas" w:hAnsi="Consolas"/>
-          <w:b/>
-          <w:bCs/>
-          <w:sz w:val="18"/>
-          <w:szCs w:val="18"/>
-        </w:rPr>
-        <w:t>rgdal</w:t>
-      </w:r>
-      <w:proofErr w:type="spellEnd"/>
-      <w:r>
-        <w:rPr>
-          <w:rFonts w:ascii="Consolas" w:hAnsi="Consolas"/>
-          <w:b/>
-          <w:bCs/>
-          <w:sz w:val="18"/>
-          <w:szCs w:val="18"/>
-        </w:rPr>
-        <w:t>')</w:t>
-      </w:r>
-    </w:p>
-    <w:p>
-      <w:pPr>
-        <w:ind w:left="720"/>
-        <w:rPr>
-          <w:b/>
-          <w:bCs/>
-        </w:rPr>
-      </w:pPr>
-      <w:r>
-        <w:rPr>
-          <w:rFonts w:ascii="Consolas" w:hAnsi="Consolas"/>
-          <w:b/>
-          <w:bCs/>
-          <w:sz w:val="18"/>
-          <w:szCs w:val="18"/>
-        </w:rPr>
-        <w:t>library(</w:t>
-      </w:r>
-      <w:proofErr w:type="spellStart"/>
-      <w:r>
-        <w:rPr>
-          <w:rFonts w:ascii="Consolas" w:hAnsi="Consolas"/>
-          <w:b/>
-          <w:bCs/>
-          <w:sz w:val="18"/>
-          <w:szCs w:val="18"/>
-        </w:rPr>
-        <w:t>rgdal</w:t>
-      </w:r>
-      <w:proofErr w:type="spellEnd"/>
-      <w:r>
-        <w:rPr>
-          <w:rFonts w:ascii="Consolas" w:hAnsi="Consolas"/>
-          <w:b/>
-          <w:bCs/>
-          <w:sz w:val="18"/>
-          <w:szCs w:val="18"/>
-        </w:rPr>
-        <w:t>)</w:t>
-      </w:r>
-    </w:p>
-    <w:p>
-      <w:pPr>
-        <w:ind w:left="720"/>
-        <w:rPr>
-          <w:b/>
-          <w:bCs/>
-        </w:rPr>
-      </w:pPr>
-      <w:proofErr w:type="spellStart"/>
-      <w:r>
-        <w:rPr>
-          <w:rFonts w:ascii="Consolas" w:eastAsia="Times New Roman" w:hAnsi="Consolas" w:cs="Courier New"/>
-          <w:b/>
-          <w:bCs/>
-          <w:color w:val="1D1C1D"/>
-          <w:sz w:val="18"/>
-          <w:szCs w:val="18"/>
-          <w:lang w:eastAsia="en-CA"/>
-        </w:rPr>
-        <w:t>rgdal</w:t>
-      </w:r>
-      <w:proofErr w:type="spellEnd"/>
-      <w:r>
-        <w:rPr>
-          <w:rFonts w:ascii="Consolas" w:eastAsia="Times New Roman" w:hAnsi="Consolas" w:cs="Courier New"/>
-          <w:b/>
-          <w:bCs/>
-          <w:color w:val="1D1C1D"/>
-          <w:sz w:val="18"/>
-          <w:szCs w:val="18"/>
-          <w:lang w:eastAsia="en-CA"/>
-        </w:rPr>
-        <w:t>::</w:t>
-      </w:r>
-      <w:proofErr w:type="spellStart"/>
-      <w:r>
-        <w:rPr>
-          <w:rFonts w:ascii="Consolas" w:eastAsia="Times New Roman" w:hAnsi="Consolas" w:cs="Courier New"/>
-          <w:b/>
-          <w:bCs/>
-          <w:color w:val="1D1C1D"/>
-          <w:sz w:val="18"/>
-          <w:szCs w:val="18"/>
-          <w:lang w:eastAsia="en-CA"/>
-        </w:rPr>
-        <w:t>getGDALVersionInfo</w:t>
-      </w:r>
-      <w:proofErr w:type="spellEnd"/>
-      <w:r>
-        <w:rPr>
-          <w:rFonts w:ascii="Consolas" w:eastAsia="Times New Roman" w:hAnsi="Consolas" w:cs="Courier New"/>
-          <w:b/>
-          <w:bCs/>
-          <w:color w:val="1D1C1D"/>
-          <w:sz w:val="18"/>
-          <w:szCs w:val="18"/>
-          <w:lang w:eastAsia="en-CA"/>
-        </w:rPr>
-        <w:t>()</w:t>
-      </w:r>
-    </w:p>
-    <w:p/>
-    <w:p>
-      <w:pPr>
-        <w:pStyle w:val="Heading1"/>
-      </w:pPr>
-    </w:p>
-    <w:p>
-      <w:pPr>
-        <w:pStyle w:val="Heading1"/>
-      </w:pPr>
-      <w:r>
-        <w:t xml:space="preserve">Instructions for installing </w:t>
-      </w:r>
-      <w:proofErr w:type="spellStart"/>
-      <w:r>
-        <w:t>Rtools</w:t>
-      </w:r>
-      <w:proofErr w:type="spellEnd"/>
-      <w:r>
-        <w:t>:</w:t>
-      </w:r>
-    </w:p>
-    <w:p/>
-    <w:p>
-      <w:pPr>
-        <w:rPr>
-          <w:b/>
-          <w:bCs/>
-        </w:rPr>
-      </w:pPr>
-      <w:r>
-        <w:rPr>
-          <w:b/>
-          <w:bCs/>
-        </w:rPr>
-        <w:t xml:space="preserve">Only Windows Users need to install </w:t>
-      </w:r>
-      <w:proofErr w:type="spellStart"/>
-      <w:r>
-        <w:rPr>
-          <w:b/>
-          <w:bCs/>
-        </w:rPr>
-        <w:t>Rtools</w:t>
-      </w:r>
-      <w:proofErr w:type="spellEnd"/>
-      <w:r>
-        <w:rPr>
-          <w:b/>
-          <w:bCs/>
-        </w:rPr>
-        <w:t xml:space="preserve"> – not MacOS</w:t>
-      </w:r>
-    </w:p>
-    <w:p>
-      <w:pPr>
-        <w:pStyle w:val="ListParagraph"/>
-        <w:numPr>
-          <w:ilvl w:val="0"/>
-          <w:numId w:val="10"/>
-        </w:numPr>
-      </w:pPr>
-      <w:r>
-        <w:t xml:space="preserve">Point your browser to </w:t>
-      </w:r>
-      <w:r>
-        <w:t xml:space="preserve"> </w:t>
-      </w:r>
-      <w:hyperlink r:id="rId12" w:history="1">
-        <w:r>
-          <w:rPr>
-            <w:rStyle w:val="Hyperlink"/>
-          </w:rPr>
-          <w:t>https://cran.r-project.org/bin/windows/Rtools/</w:t>
-        </w:r>
-      </w:hyperlink>
-      <w:r>
-        <w:t xml:space="preserve">. </w:t>
-      </w:r>
-      <w:r>
-        <w:t>Select the file which aligns with your R version to download the file and then run the installer. Default options should be fine.</w:t>
-      </w:r>
-    </w:p>
-    <w:p>
-      <w:pPr>
-        <w:pStyle w:val="ListParagraph"/>
-        <w:numPr>
-          <w:ilvl w:val="0"/>
-          <w:numId w:val="10"/>
-        </w:numPr>
-      </w:pPr>
-      <w:r>
-        <w:t xml:space="preserve">After installation on Windows operating system, </w:t>
-      </w:r>
-      <w:proofErr w:type="spellStart"/>
-      <w:r>
-        <w:t>Rtools</w:t>
-      </w:r>
-      <w:proofErr w:type="spellEnd"/>
-      <w:r>
-        <w:t xml:space="preserve"> will need to be added to the system Path variable. Open System Properties (enter “system environment variables” in the windows search box and selected “Edit the system environment variables”) and select the box named “Environment Variables”. In the “System Variables” box, click “Path” in the “Variable” column, then click “Edit” and then “New”. Add (type or paste) the full path to the </w:t>
-      </w:r>
-      <w:proofErr w:type="spellStart"/>
-      <w:r>
-        <w:t>Rtools</w:t>
-      </w:r>
-      <w:proofErr w:type="spellEnd"/>
-      <w:r>
-        <w:t xml:space="preserve"> binaries folder (e.g., C:\Rtools\bin). Click OK and OK again to close the Environment Variables window.</w:t>
-      </w:r>
-    </w:p>
-    <w:p>
-      <w:pPr>
-        <w:pStyle w:val="ListParagraph"/>
-        <w:numPr>
-          <w:ilvl w:val="0"/>
-          <w:numId w:val="10"/>
-        </w:numPr>
-      </w:pPr>
-      <w:r>
-        <w:t xml:space="preserve">Check that </w:t>
-      </w:r>
-      <w:proofErr w:type="spellStart"/>
-      <w:r>
-        <w:t>Rtools</w:t>
-      </w:r>
-      <w:proofErr w:type="spellEnd"/>
-      <w:r>
-        <w:t xml:space="preserve"> was installed correctly using the R package ‘</w:t>
-      </w:r>
-      <w:proofErr w:type="spellStart"/>
-      <w:r>
-        <w:t>devtools</w:t>
-      </w:r>
-      <w:proofErr w:type="spellEnd"/>
-      <w:r>
-        <w:t>’. In RStudio, install the R package ‘</w:t>
-      </w:r>
-      <w:proofErr w:type="spellStart"/>
-      <w:r>
-        <w:t>devtools</w:t>
-      </w:r>
-      <w:proofErr w:type="spellEnd"/>
-      <w:r>
-        <w:t xml:space="preserve">’ using the R code below: </w:t>
-      </w:r>
-      <w:proofErr w:type="spellStart"/>
-      <w:r>
-        <w:rPr>
-          <w:rFonts w:ascii="Times New Roman" w:hAnsi="Times New Roman" w:cs="Times New Roman"/>
-          <w:b/>
-          <w:bCs/>
-        </w:rPr>
-        <w:t>install.packages</w:t>
-      </w:r>
-      <w:proofErr w:type="spellEnd"/>
-      <w:r>
-        <w:rPr>
-          <w:rFonts w:ascii="Times New Roman" w:hAnsi="Times New Roman" w:cs="Times New Roman"/>
-          <w:b/>
-          <w:bCs/>
-        </w:rPr>
-        <w:t>("</w:t>
-      </w:r>
-      <w:proofErr w:type="spellStart"/>
-      <w:r>
-        <w:rPr>
-          <w:rFonts w:ascii="Times New Roman" w:hAnsi="Times New Roman" w:cs="Times New Roman"/>
-          <w:b/>
-          <w:bCs/>
-        </w:rPr>
-        <w:t>devtools</w:t>
-      </w:r>
-      <w:proofErr w:type="spellEnd"/>
-      <w:r>
-        <w:rPr>
-          <w:rFonts w:ascii="Times New Roman" w:hAnsi="Times New Roman" w:cs="Times New Roman"/>
-          <w:b/>
-          <w:bCs/>
-        </w:rPr>
-        <w:t>")</w:t>
-      </w:r>
-    </w:p>
-    <w:p>
-      <w:pPr>
-        <w:pStyle w:val="ListParagraph"/>
-        <w:numPr>
-          <w:ilvl w:val="0"/>
-          <w:numId w:val="10"/>
-        </w:numPr>
-      </w:pPr>
-      <w:r>
-        <w:t>Use the ‘</w:t>
-      </w:r>
-      <w:proofErr w:type="spellStart"/>
-      <w:r>
-        <w:t>devtools</w:t>
-      </w:r>
-      <w:proofErr w:type="spellEnd"/>
-      <w:r>
-        <w:t>’ function ‘</w:t>
-      </w:r>
-      <w:proofErr w:type="spellStart"/>
-      <w:r>
-        <w:t>find_rtools</w:t>
-      </w:r>
-      <w:proofErr w:type="spellEnd"/>
-      <w:r>
-        <w:t xml:space="preserve">’ to check if </w:t>
-      </w:r>
-      <w:proofErr w:type="spellStart"/>
-      <w:r>
-        <w:t>rtools</w:t>
-      </w:r>
-      <w:proofErr w:type="spellEnd"/>
-      <w:r>
-        <w:t xml:space="preserve"> was installed corrected. Use the code below: </w:t>
-      </w:r>
-    </w:p>
-    <w:p>
-      <w:pPr>
-        <w:ind w:left="720"/>
-        <w:rPr>
-          <w:rFonts w:ascii="Times New Roman" w:hAnsi="Times New Roman" w:cs="Times New Roman"/>
-        </w:rPr>
-      </w:pPr>
-      <w:r>
-        <w:rPr>
-          <w:rFonts w:ascii="Times New Roman" w:hAnsi="Times New Roman" w:cs="Times New Roman"/>
-          <w:b/>
-          <w:bCs/>
-        </w:rPr>
-        <w:t>library(</w:t>
-      </w:r>
-      <w:proofErr w:type="spellStart"/>
-      <w:r>
-        <w:rPr>
-          <w:rFonts w:ascii="Times New Roman" w:hAnsi="Times New Roman" w:cs="Times New Roman"/>
-          <w:b/>
-          <w:bCs/>
-        </w:rPr>
-        <w:t>devtools</w:t>
-      </w:r>
-      <w:proofErr w:type="spellEnd"/>
-      <w:r>
-        <w:rPr>
-          <w:rFonts w:ascii="Times New Roman" w:hAnsi="Times New Roman" w:cs="Times New Roman"/>
-          <w:b/>
-          <w:bCs/>
-        </w:rPr>
-        <w:t xml:space="preserve">) </w:t>
-      </w:r>
-    </w:p>
-    <w:p>
-      <w:pPr>
-        <w:ind w:left="720"/>
-        <w:rPr>
-          <w:rFonts w:ascii="Times New Roman" w:hAnsi="Times New Roman" w:cs="Times New Roman"/>
-        </w:rPr>
-      </w:pPr>
-      <w:proofErr w:type="spellStart"/>
-      <w:r>
-        <w:rPr>
-          <w:rFonts w:ascii="Times New Roman" w:hAnsi="Times New Roman" w:cs="Times New Roman"/>
-          <w:b/>
-          <w:bCs/>
-        </w:rPr>
-        <w:t>devtools</w:t>
-      </w:r>
-      <w:proofErr w:type="spellEnd"/>
-      <w:r>
-        <w:rPr>
-          <w:rFonts w:ascii="Times New Roman" w:hAnsi="Times New Roman" w:cs="Times New Roman"/>
-          <w:b/>
-          <w:bCs/>
-        </w:rPr>
-        <w:t>::</w:t>
-      </w:r>
-      <w:proofErr w:type="spellStart"/>
-      <w:r>
-        <w:rPr>
-          <w:rFonts w:ascii="Times New Roman" w:hAnsi="Times New Roman" w:cs="Times New Roman"/>
-          <w:b/>
-          <w:bCs/>
-        </w:rPr>
-        <w:t>find_rtools</w:t>
-      </w:r>
-      <w:proofErr w:type="spellEnd"/>
-      <w:r>
-        <w:rPr>
-          <w:rFonts w:ascii="Times New Roman" w:hAnsi="Times New Roman" w:cs="Times New Roman"/>
-          <w:b/>
-          <w:bCs/>
-        </w:rPr>
-        <w:t>()</w:t>
-      </w:r>
-    </w:p>
-    <w:p>
-      <w:pPr>
-        <w:pStyle w:val="ListParagraph"/>
-      </w:pPr>
-      <w:r>
-        <w:t xml:space="preserve">If the result is TRUE, you are done. Otherwise, a warning message will indicate that something went wrong. Double check that the </w:t>
-      </w:r>
-      <w:proofErr w:type="spellStart"/>
-      <w:r>
-        <w:t>Rtools</w:t>
-      </w:r>
-      <w:proofErr w:type="spellEnd"/>
-      <w:r>
-        <w:t>\bin directory was added correctly to the system Path variable.</w:t>
       </w:r>
     </w:p>
     <w:sectPr>
@@ -1592,7 +399,7 @@
 </file>
 
 <file path=word/numbering.xml><?xml version="1.0" encoding="utf-8"?>
-<w:numbering xmlns:wpc="http://schemas.microsoft.com/office/word/2010/wordprocessingCanvas" xmlns:cx="http://schemas.microsoft.com/office/drawing/2014/chartex" xmlns:cx1="http://schemas.microsoft.com/office/drawing/2015/9/8/chartex" xmlns:cx2="http://schemas.microsoft.com/office/drawing/2015/10/21/chartex" xmlns:cx3="http://schemas.microsoft.com/office/drawing/2016/5/9/chartex" xmlns:cx4="http://schemas.microsoft.com/office/drawing/2016/5/10/chartex" xmlns:cx5="http://schemas.microsoft.com/office/drawing/2016/5/11/chartex" xmlns:cx6="http://schemas.microsoft.com/office/drawing/2016/5/12/chartex" xmlns:cx7="http://schemas.microsoft.com/office/drawing/2016/5/13/chartex" xmlns:cx8="http://schemas.microsoft.com/office/drawing/2016/5/14/chartex" xmlns:mc="http://schemas.openxmlformats.org/markup-compatibility/2006" xmlns:aink="http://schemas.microsoft.com/office/drawing/2016/ink" xmlns:am3d="http://schemas.microsoft.com/office/drawing/2017/model3d" xmlns:o="urn:schemas-microsoft-com:office:office" xmlns:oel="http://schemas.microsoft.com/office/2019/extlst" xmlns:r="http://schemas.openxmlformats.org/officeDocument/2006/relationships" xmlns:m="http://schemas.openxmlformats.org/officeDocument/2006/math" xmlns:v="urn:schemas-microsoft-com:vml" xmlns:wp14="http://schemas.microsoft.com/office/word/2010/wordprocessingDrawing" xmlns:wp="http://schemas.openxmlformats.org/drawingml/2006/wordprocessingDrawing" xmlns:w10="urn:schemas-microsoft-com:office:word" xmlns:w="http://schemas.openxmlformats.org/wordprocessingml/2006/main" xmlns:w14="http://schemas.microsoft.com/office/word/2010/wordml" xmlns:w15="http://schemas.microsoft.com/office/word/2012/wordml" xmlns:w16cex="http://schemas.microsoft.com/office/word/2018/wordml/cex" xmlns:w16cid="http://schemas.microsoft.com/office/word/2016/wordml/cid" xmlns:w16="http://schemas.microsoft.com/office/word/2018/wordml" xmlns:w16sdtdh="http://schemas.microsoft.com/office/word/2020/wordml/sdtdatahash" xmlns:w16se="http://schemas.microsoft.com/office/word/2015/wordml/symex" xmlns:wpg="http://schemas.microsoft.com/office/word/2010/wordprocessingGroup" xmlns:wpi="http://schemas.microsoft.com/office/word/2010/wordprocessingInk" xmlns:wne="http://schemas.microsoft.com/office/word/2006/wordml" xmlns:wps="http://schemas.microsoft.com/office/word/2010/wordprocessingShape" mc:Ignorable="w14 w15 w16se w16cid w16 w16cex w16sdtdh wp14">
+<w:numbering xmlns:wpc="http://schemas.microsoft.com/office/word/2010/wordprocessingCanvas" xmlns:cx="http://schemas.microsoft.com/office/drawing/2014/chartex" xmlns:cx1="http://schemas.microsoft.com/office/drawing/2015/9/8/chartex" xmlns:cx2="http://schemas.microsoft.com/office/drawing/2015/10/21/chartex" xmlns:cx3="http://schemas.microsoft.com/office/drawing/2016/5/9/chartex" xmlns:cx4="http://schemas.microsoft.com/office/drawing/2016/5/10/chartex" xmlns:cx5="http://schemas.microsoft.com/office/drawing/2016/5/11/chartex" xmlns:cx6="http://schemas.microsoft.com/office/drawing/2016/5/12/chartex" xmlns:cx7="http://schemas.microsoft.com/office/drawing/2016/5/13/chartex" xmlns:cx8="http://schemas.microsoft.com/office/drawing/2016/5/14/chartex" xmlns:mc="http://schemas.openxmlformats.org/markup-compatibility/2006" xmlns:aink="http://schemas.microsoft.com/office/drawing/2016/ink" xmlns:am3d="http://schemas.microsoft.com/office/drawing/2017/model3d" xmlns:o="urn:schemas-microsoft-com:office:office" xmlns:oel="http://schemas.microsoft.com/office/2019/extlst" xmlns:r="http://schemas.openxmlformats.org/officeDocument/2006/relationships" xmlns:m="http://schemas.openxmlformats.org/officeDocument/2006/math" xmlns:v="urn:schemas-microsoft-com:vml" xmlns:wp14="http://schemas.microsoft.com/office/word/2010/wordprocessingDrawing" xmlns:wp="http://schemas.openxmlformats.org/drawingml/2006/wordprocessingDrawing" xmlns:w10="urn:schemas-microsoft-com:office:word" xmlns:w="http://schemas.openxmlformats.org/wordprocessingml/2006/main" xmlns:w14="http://schemas.microsoft.com/office/word/2010/wordml" xmlns:w15="http://schemas.microsoft.com/office/word/2012/wordml" xmlns:w16cex="http://schemas.microsoft.com/office/word/2018/wordml/cex" xmlns:w16cid="http://schemas.microsoft.com/office/word/2016/wordml/cid" xmlns:w16="http://schemas.microsoft.com/office/word/2018/wordml" xmlns:w16du="http://schemas.microsoft.com/office/word/2023/wordml/word16du" xmlns:w16sdtdh="http://schemas.microsoft.com/office/word/2020/wordml/sdtdatahash" xmlns:w16sdtfl="http://schemas.microsoft.com/office/word/2024/wordml/sdtformatlock" xmlns:w16se="http://schemas.microsoft.com/office/word/2015/wordml/symex" xmlns:wpg="http://schemas.microsoft.com/office/word/2010/wordprocessingGroup" xmlns:wpi="http://schemas.microsoft.com/office/word/2010/wordprocessingInk" xmlns:wne="http://schemas.microsoft.com/office/word/2006/wordml" xmlns:wps="http://schemas.microsoft.com/office/word/2010/wordprocessingShape" mc:Ignorable="w14 w15 w16se w16cid w16 w16cex w16sdtdh w16sdtfl w16du wp14">
   <w:abstractNum w:abstractNumId="0" w15:restartNumberingAfterBreak="0">
     <w:nsid w:val="011941B5"/>
     <w:multiLevelType w:val="hybridMultilevel"/>
@@ -2502,7 +1309,7 @@
 </file>
 
 <file path=word/styles.xml><?xml version="1.0" encoding="utf-8"?>
-<w:styles xmlns:mc="http://schemas.openxmlformats.org/markup-compatibility/2006" xmlns:r="http://schemas.openxmlformats.org/officeDocument/2006/relationships" xmlns:w="http://schemas.openxmlformats.org/wordprocessingml/2006/main" xmlns:w14="http://schemas.microsoft.com/office/word/2010/wordml" xmlns:w15="http://schemas.microsoft.com/office/word/2012/wordml" xmlns:w16cex="http://schemas.microsoft.com/office/word/2018/wordml/cex" xmlns:w16cid="http://schemas.microsoft.com/office/word/2016/wordml/cid" xmlns:w16="http://schemas.microsoft.com/office/word/2018/wordml" xmlns:w16sdtdh="http://schemas.microsoft.com/office/word/2020/wordml/sdtdatahash" xmlns:w16se="http://schemas.microsoft.com/office/word/2015/wordml/symex" mc:Ignorable="w14 w15 w16se w16cid w16 w16cex w16sdtdh">
+<w:styles xmlns:mc="http://schemas.openxmlformats.org/markup-compatibility/2006" xmlns:r="http://schemas.openxmlformats.org/officeDocument/2006/relationships" xmlns:w="http://schemas.openxmlformats.org/wordprocessingml/2006/main" xmlns:w14="http://schemas.microsoft.com/office/word/2010/wordml" xmlns:w15="http://schemas.microsoft.com/office/word/2012/wordml" xmlns:w16cex="http://schemas.microsoft.com/office/word/2018/wordml/cex" xmlns:w16cid="http://schemas.microsoft.com/office/word/2016/wordml/cid" xmlns:w16="http://schemas.microsoft.com/office/word/2018/wordml" xmlns:w16du="http://schemas.microsoft.com/office/word/2023/wordml/word16du" xmlns:w16sdtdh="http://schemas.microsoft.com/office/word/2020/wordml/sdtdatahash" xmlns:w16sdtfl="http://schemas.microsoft.com/office/word/2024/wordml/sdtformatlock" xmlns:w16se="http://schemas.microsoft.com/office/word/2015/wordml/symex" mc:Ignorable="w14 w15 w16se w16cid w16 w16cex w16sdtdh w16sdtfl w16du">
   <w:docDefaults>
     <w:rPrDefault>
       <w:rPr>

</xml_diff>